<commit_message>
New version releasing soon
</commit_message>
<xml_diff>
--- a/Questions Links.docx
+++ b/Questions Links.docx
@@ -9,30 +9,12 @@
           <w:bCs/>
         </w:rPr>
       </w:pPr>
-      <w:bookmarkStart w:id="0" w:name="_GoBack"/>
-      <w:bookmarkEnd w:id="0"/>
-      <w:r>
-        <w:rPr>
-          <w:b/>
-          <w:bCs/>
-        </w:rPr>
-        <w:t xml:space="preserve">DP Questions </w:t>
-      </w:r>
-      <w:proofErr w:type="gramStart"/>
-      <w:r>
-        <w:rPr>
-          <w:b/>
-          <w:bCs/>
-        </w:rPr>
-        <w:t>Links(</w:t>
-      </w:r>
-      <w:proofErr w:type="gramEnd"/>
-      <w:r>
-        <w:rPr>
-          <w:b/>
-          <w:bCs/>
-        </w:rPr>
-        <w:t>Selected)</w:t>
+      <w:r>
+        <w:rPr>
+          <w:b/>
+          <w:bCs/>
+        </w:rPr>
+        <w:t>DP Questions Links(Selected)</w:t>
       </w:r>
     </w:p>
     <w:p>
@@ -344,23 +326,7 @@
           <w:b/>
           <w:bCs/>
         </w:rPr>
-        <w:t xml:space="preserve">References </w:t>
-      </w:r>
-      <w:proofErr w:type="gramStart"/>
-      <w:r>
-        <w:rPr>
-          <w:b/>
-          <w:bCs/>
-        </w:rPr>
-        <w:t>For</w:t>
-      </w:r>
-      <w:proofErr w:type="gramEnd"/>
-      <w:r>
-        <w:rPr>
-          <w:b/>
-          <w:bCs/>
-        </w:rPr>
-        <w:t xml:space="preserve"> Competitive Programming</w:t>
+        <w:t>References For Competitive Programming</w:t>
       </w:r>
     </w:p>
     <w:p>
@@ -446,6 +412,11 @@
       </w:hyperlink>
     </w:p>
     <w:p>
+      <w:pPr>
+        <w:rPr>
+          <w:rStyle w:val="Hyperlink"/>
+        </w:rPr>
+      </w:pPr>
       <w:r>
         <w:t xml:space="preserve">7) </w:t>
       </w:r>
@@ -457,6 +428,45 @@
           <w:t>https://cp-algorithms.com/</w:t>
         </w:r>
       </w:hyperlink>
+    </w:p>
+    <w:p>
+      <w:pPr>
+        <w:rPr>
+          <w:rStyle w:val="Hyperlink"/>
+        </w:rPr>
+      </w:pPr>
+      <w:r>
+        <w:rPr>
+          <w:rStyle w:val="Hyperlink"/>
+        </w:rPr>
+        <w:t xml:space="preserve">8) </w:t>
+      </w:r>
+      <w:hyperlink r:id="rId23" w:history="1">
+        <w:r>
+          <w:rPr>
+            <w:rStyle w:val="Hyperlink"/>
+          </w:rPr>
+          <w:t>https://www.quora.com/What-is-a-list-of-data-structures-that-a-competitive-programmer-must-know/answer/Sameer-Gulati-3</w:t>
+        </w:r>
+      </w:hyperlink>
+    </w:p>
+    <w:p>
+      <w:r>
+        <w:rPr>
+          <w:rStyle w:val="Hyperlink"/>
+        </w:rPr>
+        <w:t xml:space="preserve">9) </w:t>
+      </w:r>
+      <w:hyperlink r:id="rId24" w:history="1">
+        <w:r>
+          <w:rPr>
+            <w:rStyle w:val="Hyperlink"/>
+          </w:rPr>
+          <w:t>https://discuss.codechef.com/t/data-structures-and-algorithms/6599</w:t>
+        </w:r>
+      </w:hyperlink>
+      <w:bookmarkStart w:id="0" w:name="_GoBack"/>
+      <w:bookmarkEnd w:id="0"/>
     </w:p>
     <w:p/>
     <w:p/>
@@ -483,7 +493,6 @@
       </w:r>
     </w:p>
     <w:p>
-      <w:proofErr w:type="gramStart"/>
       <w:r>
         <w:t>1).</w:t>
       </w:r>
@@ -492,13 +501,11 @@
         <w:t>Codechef</w:t>
       </w:r>
       <w:proofErr w:type="spellEnd"/>
-      <w:proofErr w:type="gramEnd"/>
       <w:r>
         <w:t>.</w:t>
       </w:r>
     </w:p>
     <w:p>
-      <w:proofErr w:type="gramStart"/>
       <w:r>
         <w:t>2).</w:t>
       </w:r>
@@ -507,13 +514,11 @@
         <w:t>Codeforces</w:t>
       </w:r>
       <w:proofErr w:type="spellEnd"/>
-      <w:proofErr w:type="gramEnd"/>
       <w:r>
         <w:t>.</w:t>
       </w:r>
     </w:p>
     <w:p>
-      <w:proofErr w:type="gramStart"/>
       <w:r>
         <w:t>3).</w:t>
       </w:r>
@@ -522,13 +527,11 @@
         <w:t>hackerearth</w:t>
       </w:r>
       <w:proofErr w:type="spellEnd"/>
-      <w:proofErr w:type="gramEnd"/>
       <w:r>
         <w:t>.</w:t>
       </w:r>
     </w:p>
     <w:p>
-      <w:proofErr w:type="gramStart"/>
       <w:r>
         <w:t>4).</w:t>
       </w:r>
@@ -537,13 +540,11 @@
         <w:t>Atcoder</w:t>
       </w:r>
       <w:proofErr w:type="spellEnd"/>
-      <w:proofErr w:type="gramEnd"/>
       <w:r>
         <w:t>.</w:t>
       </w:r>
     </w:p>
     <w:p>
-      <w:proofErr w:type="gramStart"/>
       <w:r>
         <w:t>5).</w:t>
       </w:r>
@@ -552,19 +553,13 @@
         <w:t>LeetCode</w:t>
       </w:r>
       <w:proofErr w:type="spellEnd"/>
-      <w:proofErr w:type="gramEnd"/>
       <w:r>
         <w:t>.</w:t>
       </w:r>
     </w:p>
     <w:p>
-      <w:proofErr w:type="gramStart"/>
-      <w:r>
-        <w:t>6).CSES</w:t>
-      </w:r>
-      <w:proofErr w:type="gramEnd"/>
-      <w:r>
-        <w:t>.</w:t>
+      <w:r>
+        <w:t>6).CSES.</w:t>
       </w:r>
     </w:p>
     <w:sectPr>
@@ -594,7 +589,7 @@
       </w:pPr>
     </w:pPrDefault>
   </w:docDefaults>
-  <w:latentStyles w:defLockedState="0" w:defUIPriority="99" w:defSemiHidden="0" w:defUnhideWhenUsed="0" w:defQFormat="0" w:count="376">
+  <w:latentStyles w:defLockedState="0" w:defUIPriority="99" w:defSemiHidden="0" w:defUnhideWhenUsed="0" w:defQFormat="0" w:count="377">
     <w:lsdException w:name="Normal" w:uiPriority="0" w:qFormat="1"/>
     <w:lsdException w:name="heading 1" w:uiPriority="9" w:qFormat="1"/>
     <w:lsdException w:name="heading 2" w:semiHidden="1" w:uiPriority="9" w:unhideWhenUsed="1" w:qFormat="1"/>
@@ -971,6 +966,7 @@
     <w:lsdException w:name="Hashtag" w:semiHidden="1" w:unhideWhenUsed="1"/>
     <w:lsdException w:name="Unresolved Mention" w:semiHidden="1" w:unhideWhenUsed="1"/>
     <w:lsdException w:name="Smart Link" w:semiHidden="1" w:unhideWhenUsed="1"/>
+    <w:lsdException w:name="Smart Link Error" w:semiHidden="1" w:unhideWhenUsed="1"/>
   </w:latentStyles>
   <w:style w:type="paragraph" w:default="1" w:styleId="Normal">
     <w:name w:val="Normal"/>

</xml_diff>